<commit_message>
Requirements upload for Rana
</commit_message>
<xml_diff>
--- a/analysis/analysiswkflw01.docx
+++ b/analysis/analysiswkflw01.docx
@@ -51,6 +51,30 @@
       </w:r>
     </w:p>
     <w:p/>
+    <w:p>
+      <w:pPr>
+        <w:rPr>
+          <w:sz w:val="32"/>
+          <w:szCs w:val="32"/>
+        </w:rPr>
+      </w:pPr>
+      <w:r>
+        <w:rPr>
+          <w:sz w:val="32"/>
+          <w:szCs w:val="32"/>
+        </w:rPr>
+        <w:t>The</w:t>
+      </w:r>
+      <w:r>
+        <w:rPr>
+          <w:sz w:val="32"/>
+          <w:szCs w:val="32"/>
+        </w:rPr>
+        <w:t xml:space="preserve"> following comes the functional modeling which represents scenarios</w:t>
+      </w:r>
+      <w:bookmarkStart w:id="0" w:name="_GoBack"/>
+      <w:bookmarkEnd w:id="0"/>
+    </w:p>
     <w:p>
       <w:r>
         <w:rPr>
@@ -387,7 +411,6 @@
         <w:rPr>
           <w:noProof/>
         </w:rPr>
-        <w:lastRenderedPageBreak/>
         <mc:AlternateContent>
           <mc:Choice Requires="wps">
             <w:drawing>
@@ -3499,8 +3522,6 @@
       <w:r>
         <w:tab/>
       </w:r>
-      <w:bookmarkStart w:id="0" w:name="_GoBack"/>
-      <w:bookmarkEnd w:id="0"/>
     </w:p>
     <w:p/>
     <w:p/>
@@ -5531,7 +5552,7 @@
 </file>
 
 <file path=customXml/itemProps1.xml><?xml version="1.0" encoding="utf-8"?>
-<ds:datastoreItem xmlns:ds="http://schemas.openxmlformats.org/officeDocument/2006/customXml" ds:itemID="{6BD55524-1EEC-DC44-8D8D-503FFBD5C966}">
+<ds:datastoreItem xmlns:ds="http://schemas.openxmlformats.org/officeDocument/2006/customXml" ds:itemID="{39EFBCDE-D694-CA47-A1A8-B082F7F7B735}">
   <ds:schemaRefs>
     <ds:schemaRef ds:uri="http://schemas.openxmlformats.org/officeDocument/2006/bibliography"/>
   </ds:schemaRefs>

</xml_diff>